<commit_message>
Diagrama de robustez y secuencia
con pequeños cambios en las descripciones y en otros diagramas
</commit_message>
<xml_diff>
--- a/Descripciones de CU/Registrar Vehículo.docx
+++ b/Descripciones de CU/Registrar Vehículo.docx
@@ -321,7 +321,7 @@
                 <w:noProof/>
                 <w:sz w:val="21"/>
               </w:rPr>
-              <w:t>26/11/2016 12:54 a. m.</w:t>
+              <w:t>26/11/2016 01:10 a. m.</w:t>
             </w:r>
             <w:r>
               <w:rPr>
@@ -943,23 +943,7 @@
                 <w:b/>
                 <w:sz w:val="21"/>
               </w:rPr>
-              <w:t xml:space="preserve">El </w:t>
-            </w:r>
-            <w:r>
-              <w:rPr>
-                <w:rFonts w:ascii="Segoe UI" w:eastAsia="Yu Mincho" w:hAnsi="Segoe UI" w:cs="Times New Roman"/>
-                <w:b/>
-                <w:sz w:val="21"/>
-              </w:rPr>
-              <w:t>administrador</w:t>
-            </w:r>
-            <w:r>
-              <w:rPr>
-                <w:rFonts w:ascii="Segoe UI" w:eastAsia="Yu Mincho" w:hAnsi="Segoe UI" w:cs="Times New Roman"/>
-                <w:b/>
-                <w:sz w:val="21"/>
-              </w:rPr>
-              <w:t xml:space="preserve"> no introduce datos adecuado</w:t>
+              <w:t>El administrador no introduce datos adecuado</w:t>
             </w:r>
           </w:p>
           <w:p>
@@ -1019,31 +1003,7 @@
               <w:rPr>
                 <w:rFonts w:ascii="Segoe UI" w:eastAsia="Yu Mincho" w:hAnsi="Segoe UI" w:cs="Times New Roman"/>
               </w:rPr>
-              <w:t xml:space="preserve">El </w:t>
-            </w:r>
-            <w:r>
-              <w:rPr>
-                <w:rFonts w:ascii="Segoe UI" w:eastAsia="Yu Mincho" w:hAnsi="Segoe UI" w:cs="Times New Roman"/>
-              </w:rPr>
-              <w:t>administrador</w:t>
-            </w:r>
-            <w:r>
-              <w:rPr>
-                <w:rFonts w:ascii="Segoe UI" w:eastAsia="Yu Mincho" w:hAnsi="Segoe UI" w:cs="Times New Roman"/>
-              </w:rPr>
-              <w:t xml:space="preserve"> reingresa </w:t>
-            </w:r>
-            <w:r>
-              <w:rPr>
-                <w:rFonts w:ascii="Segoe UI" w:eastAsia="Yu Mincho" w:hAnsi="Segoe UI" w:cs="Times New Roman"/>
-              </w:rPr>
-              <w:t>los datos hasta que sean válidos</w:t>
-            </w:r>
-            <w:r>
-              <w:rPr>
-                <w:rFonts w:ascii="Segoe UI" w:eastAsia="Yu Mincho" w:hAnsi="Segoe UI" w:cs="Times New Roman"/>
-              </w:rPr>
-              <w:t>. Regresa al flujo normal 4a.</w:t>
+              <w:t>El administrador reingresa los datos hasta que sean válidos. Regresa al flujo normal 4a.</w:t>
             </w:r>
           </w:p>
           <w:p>
@@ -1305,7 +1265,13 @@
               <w:rPr>
                 <w:rFonts w:ascii="Segoe UI" w:eastAsia="Yu Mincho" w:hAnsi="Segoe UI" w:cs="Times New Roman"/>
               </w:rPr>
-              <w:t xml:space="preserve"> que no ha sido posible realizar la solicitud</w:t>
+              <w:t xml:space="preserve"> que no ha sido posible realizar </w:t>
+            </w:r>
+            <w:r>
+              <w:rPr>
+                <w:rFonts w:ascii="Segoe UI" w:eastAsia="Yu Mincho" w:hAnsi="Segoe UI" w:cs="Times New Roman"/>
+              </w:rPr>
+              <w:t>el registro del vehículo</w:t>
             </w:r>
           </w:p>
           <w:p>
@@ -1337,13 +1303,13 @@
               <w:rPr>
                 <w:rFonts w:ascii="Segoe UI" w:eastAsia="Yu Mincho" w:hAnsi="Segoe UI" w:cs="Times New Roman"/>
               </w:rPr>
-              <w:t xml:space="preserve"> no identificado</w:t>
-            </w:r>
-            <w:r>
-              <w:rPr>
-                <w:rFonts w:ascii="Segoe UI" w:eastAsia="Yu Mincho" w:hAnsi="Segoe UI" w:cs="Times New Roman"/>
-              </w:rPr>
-              <w:t xml:space="preserve"> confirma que entendió lo que sucede.</w:t>
+              <w:t xml:space="preserve"> </w:t>
+            </w:r>
+            <w:r>
+              <w:rPr>
+                <w:rFonts w:ascii="Segoe UI" w:eastAsia="Yu Mincho" w:hAnsi="Segoe UI" w:cs="Times New Roman"/>
+              </w:rPr>
+              <w:t>confirma que entendió lo que sucede.</w:t>
             </w:r>
           </w:p>
           <w:p>
@@ -1358,7 +1324,21 @@
               <w:rPr>
                 <w:rFonts w:ascii="Segoe UI" w:eastAsia="Yu Mincho" w:hAnsi="Segoe UI" w:cs="Times New Roman"/>
               </w:rPr>
-              <w:t>10d.- El sistema regresa al usuario a la página inicial del sistema.</w:t>
+              <w:t xml:space="preserve">10d.- El sistema regresa al </w:t>
+            </w:r>
+            <w:r>
+              <w:rPr>
+                <w:rFonts w:ascii="Segoe UI" w:eastAsia="Yu Mincho" w:hAnsi="Segoe UI" w:cs="Times New Roman"/>
+              </w:rPr>
+              <w:t>administrador</w:t>
+            </w:r>
+            <w:bookmarkStart w:id="0" w:name="_GoBack"/>
+            <w:bookmarkEnd w:id="0"/>
+            <w:r>
+              <w:rPr>
+                <w:rFonts w:ascii="Segoe UI" w:eastAsia="Yu Mincho" w:hAnsi="Segoe UI" w:cs="Times New Roman"/>
+              </w:rPr>
+              <w:t xml:space="preserve"> a la página inicial del sistema.</w:t>
             </w:r>
           </w:p>
         </w:tc>
@@ -1535,8 +1515,6 @@
               </w:rPr>
               <w:t>Indispensable</w:t>
             </w:r>
-            <w:bookmarkStart w:id="0" w:name="_GoBack"/>
-            <w:bookmarkEnd w:id="0"/>
           </w:p>
         </w:tc>
       </w:tr>
@@ -1675,6 +1653,7 @@
     <w:lsdException w:name="HTML Sample" w:semiHidden="1" w:unhideWhenUsed="1"/>
     <w:lsdException w:name="HTML Typewriter" w:semiHidden="1" w:unhideWhenUsed="1"/>
     <w:lsdException w:name="HTML Variable" w:semiHidden="1" w:unhideWhenUsed="1"/>
+    <w:lsdException w:name="Normal Table" w:semiHidden="1" w:unhideWhenUsed="1"/>
     <w:lsdException w:name="annotation subject" w:semiHidden="1" w:unhideWhenUsed="1"/>
     <w:lsdException w:name="No List" w:semiHidden="1" w:unhideWhenUsed="1"/>
     <w:lsdException w:name="Outline List 1" w:semiHidden="1" w:unhideWhenUsed="1"/>
@@ -1719,6 +1698,7 @@
     <w:lsdException w:name="Table Professional" w:semiHidden="1" w:unhideWhenUsed="1"/>
     <w:lsdException w:name="Table Subtle 1" w:semiHidden="1" w:unhideWhenUsed="1"/>
     <w:lsdException w:name="Table Subtle 2" w:semiHidden="1" w:unhideWhenUsed="1"/>
+    <w:lsdException w:name="Table Web 1" w:semiHidden="1" w:unhideWhenUsed="1"/>
     <w:lsdException w:name="Table Web 2" w:semiHidden="1" w:unhideWhenUsed="1"/>
     <w:lsdException w:name="Table Web 3" w:semiHidden="1" w:unhideWhenUsed="1"/>
     <w:lsdException w:name="Balloon Text" w:semiHidden="1" w:unhideWhenUsed="1"/>

</xml_diff>